<commit_message>
chat inizialmente nascosta per giocatori
</commit_message>
<xml_diff>
--- a/Bingo.docx
+++ b/Bingo.docx
@@ -554,7 +554,7 @@
         <w:t>i</w:t>
       </w:r>
       <w:r>
-        <w:t xml:space="preserve">, necessari per poter giocare. Nel search-box è possibile inserire il codice di una partita: </w:t>
+        <w:t xml:space="preserve">. Nel search-box è possibile inserire il codice di una partita: </w:t>
       </w:r>
       <w:r>
         <w:rPr>
@@ -568,7 +568,7 @@
     </w:p>
     <w:p>
       <w:r>
-        <w:t>Per entrare in una partita basta cliccare sul bottone entra, mentre per crearla a basterà cliccare su crea partita, in entrambi i casi è necessario avere almeno un credito, ovvero il co</w:t>
+        <w:t>Per entrare in una partita basta cliccare sul bottone entra, mentre per crearla basterà cliccare su crea partita, in entrambi i casi è necessario avere almeno un credito, ovvero il co</w:t>
       </w:r>
       <w:r>
         <w:t>t</w:t>
@@ -672,13 +672,7 @@
         <w:t xml:space="preserve"> (questa non sarà più trovabile nell’elenco delle partite) </w:t>
       </w:r>
       <w:r>
-        <w:t xml:space="preserve">comparirà il tabellone </w:t>
-      </w:r>
-      <w:r>
-        <w:t>e inizierà l’estrazione dei numeri</w:t>
-      </w:r>
-      <w:r>
-        <w:t>, mentre scompariranno la chat, i dati della partita e la possibilità di comprare una nuova scheda.</w:t>
+        <w:t>comparirà il tabellone e inizierà l’estrazione dei numeri, mentre scompariranno la chat, i dati della partita e la possibilità di comprare una nuova scheda.</w:t>
       </w:r>
     </w:p>
     <w:p>
@@ -942,10 +936,7 @@
         <w:jc w:val="both"/>
       </w:pPr>
       <w:r>
-        <w:t>Per la creazione delle schede abbiamo creato un servizio: generatore-scheda.ts.</w:t>
-      </w:r>
-      <w:r>
-        <w:t xml:space="preserve"> </w:t>
+        <w:t xml:space="preserve">Per la creazione delle schede abbiamo creato un servizio: generatore-scheda.ts. </w:t>
       </w:r>
     </w:p>
     <w:p>
@@ -1103,10 +1094,7 @@
         <w:jc w:val="both"/>
       </w:pPr>
       <w:r>
-        <w:t>Per la prima regola è facile, basta controllare</w:t>
-      </w:r>
-      <w:r>
-        <w:t xml:space="preserve"> che il numero generato non sia già presente nell’array numeri</w:t>
+        <w:t>Per la prima regola è facile, basta controllare che il numero generato non sia già presente nell’array numeri</w:t>
       </w:r>
       <w:r>
         <w:t xml:space="preserve"> tramite il metodo controlloPresenza()</w:t>
@@ -1121,16 +1109,7 @@
         <w:jc w:val="both"/>
       </w:pPr>
       <w:r>
-        <w:t>L</w:t>
-      </w:r>
-      <w:r>
-        <w:t>a seconda è un attimo più complicat</w:t>
-      </w:r>
-      <w:r>
-        <w:t>a</w:t>
-      </w:r>
-      <w:r>
-        <w:t>:</w:t>
+        <w:t>La seconda è un attimo più complicata:</w:t>
       </w:r>
     </w:p>
     <w:p>
@@ -1849,6 +1828,9 @@
         <w:t>(</w:t>
       </w:r>
       <w:r>
+        <w:rPr>
+          <w:noProof/>
+        </w:rPr>
         <w:drawing>
           <wp:inline distT="0" distB="0" distL="0" distR="0" wp14:anchorId="75B4193D" wp14:editId="19391E04">
             <wp:extent cx="2921150" cy="228612"/>

</xml_diff>